<commit_message>
removed referenced to TDS
</commit_message>
<xml_diff>
--- a/_original_documents/UEB_Braille_Transition_Technical_Framework.docx
+++ b/_original_documents/UEB_Braille_Transition_Technical_Framework.docx
@@ -1,6 +1,6 @@
 
 <file path=word/document.xml><?xml version="1.0" encoding="utf-8"?>
-<w:document xmlns:wpc="http://schemas.microsoft.com/office/word/2010/wordprocessingCanvas" xmlns:mc="http://schemas.openxmlformats.org/markup-compatibility/2006" xmlns:o="urn:schemas-microsoft-com:office:office" xmlns:r="http://schemas.openxmlformats.org/officeDocument/2006/relationships" xmlns:m="http://schemas.openxmlformats.org/officeDocument/2006/math" xmlns:v="urn:schemas-microsoft-com:vml" xmlns:wp14="http://schemas.microsoft.com/office/word/2010/wordprocessingDrawing" xmlns:wp="http://schemas.openxmlformats.org/drawingml/2006/wordprocessingDrawing" xmlns:w10="urn:schemas-microsoft-com:office:word" xmlns:w="http://schemas.openxmlformats.org/wordprocessingml/2006/main" xmlns:w14="http://schemas.microsoft.com/office/word/2010/wordml" xmlns:w15="http://schemas.microsoft.com/office/word/2012/wordml" xmlns:wpg="http://schemas.microsoft.com/office/word/2010/wordprocessingGroup" xmlns:wpi="http://schemas.microsoft.com/office/word/2010/wordprocessingInk" xmlns:wne="http://schemas.microsoft.com/office/word/2006/wordml" xmlns:wps="http://schemas.microsoft.com/office/word/2010/wordprocessingShape" mc:Ignorable="w14 w15 wp14">
+<w:document xmlns:wpc="http://schemas.microsoft.com/office/word/2010/wordprocessingCanvas" xmlns:cx="http://schemas.microsoft.com/office/drawing/2014/chartex" xmlns:cx1="http://schemas.microsoft.com/office/drawing/2015/9/8/chartex" xmlns:cx2="http://schemas.microsoft.com/office/drawing/2015/10/21/chartex" xmlns:cx3="http://schemas.microsoft.com/office/drawing/2016/5/9/chartex" xmlns:cx4="http://schemas.microsoft.com/office/drawing/2016/5/10/chartex" xmlns:cx5="http://schemas.microsoft.com/office/drawing/2016/5/11/chartex" xmlns:cx6="http://schemas.microsoft.com/office/drawing/2016/5/12/chartex" xmlns:cx7="http://schemas.microsoft.com/office/drawing/2016/5/13/chartex" xmlns:cx8="http://schemas.microsoft.com/office/drawing/2016/5/14/chartex" xmlns:mc="http://schemas.openxmlformats.org/markup-compatibility/2006" xmlns:aink="http://schemas.microsoft.com/office/drawing/2016/ink" xmlns:am3d="http://schemas.microsoft.com/office/drawing/2017/model3d" xmlns:o="urn:schemas-microsoft-com:office:office" xmlns:r="http://schemas.openxmlformats.org/officeDocument/2006/relationships" xmlns:m="http://schemas.openxmlformats.org/officeDocument/2006/math" xmlns:v="urn:schemas-microsoft-com:vml" xmlns:wp14="http://schemas.microsoft.com/office/word/2010/wordprocessingDrawing" xmlns:wp="http://schemas.openxmlformats.org/drawingml/2006/wordprocessingDrawing" xmlns:w10="urn:schemas-microsoft-com:office:word" xmlns:w="http://schemas.openxmlformats.org/wordprocessingml/2006/main" xmlns:w14="http://schemas.microsoft.com/office/word/2010/wordml" xmlns:w15="http://schemas.microsoft.com/office/word/2012/wordml" xmlns:w16cid="http://schemas.microsoft.com/office/word/2016/wordml/cid" xmlns:w16se="http://schemas.microsoft.com/office/word/2015/wordml/symex" xmlns:wpg="http://schemas.microsoft.com/office/word/2010/wordprocessingGroup" xmlns:wpi="http://schemas.microsoft.com/office/word/2010/wordprocessingInk" xmlns:wne="http://schemas.microsoft.com/office/word/2006/wordml" xmlns:wps="http://schemas.microsoft.com/office/word/2010/wordprocessingShape" mc:Ignorable="w14 w15 w16se w16cid wp14">
   <w:body>
     <w:p>
       <w:pPr>
@@ -19,7 +19,49 @@
         <w:rPr>
           <w:rStyle w:val="SubtitleChar"/>
         </w:rPr>
-        <w:t>Version 1: 2 November 2016</w:t>
+        <w:t>Version 1</w:t>
+      </w:r>
+      <w:r>
+        <w:rPr>
+          <w:rStyle w:val="SubtitleChar"/>
+        </w:rPr>
+        <w:t>.1</w:t>
+      </w:r>
+      <w:r>
+        <w:rPr>
+          <w:rStyle w:val="SubtitleChar"/>
+        </w:rPr>
+        <w:t xml:space="preserve">: </w:t>
+      </w:r>
+      <w:r>
+        <w:rPr>
+          <w:rStyle w:val="SubtitleChar"/>
+        </w:rPr>
+        <w:t>31</w:t>
+      </w:r>
+      <w:r>
+        <w:rPr>
+          <w:rStyle w:val="SubtitleChar"/>
+        </w:rPr>
+        <w:t xml:space="preserve"> </w:t>
+      </w:r>
+      <w:r>
+        <w:rPr>
+          <w:rStyle w:val="SubtitleChar"/>
+        </w:rPr>
+        <w:t xml:space="preserve">July </w:t>
+      </w:r>
+      <w:r>
+        <w:rPr>
+          <w:rStyle w:val="SubtitleChar"/>
+        </w:rPr>
+        <w:t>20</w:t>
+      </w:r>
+      <w:r>
+        <w:rPr>
+          <w:rStyle w:val="SubtitleChar"/>
+        </w:rPr>
+        <w:t>20</w:t>
       </w:r>
       <w:bookmarkStart w:id="0" w:name="_GoBack"/>
       <w:bookmarkEnd w:id="0"/>
@@ -77,19 +119,37 @@
         <w:t>ncluding no-math options and eliminating unused combinations results in six possible student preferences and 10 possible braille encodings as detailed later in this document.</w:t>
       </w:r>
       <w:r>
-        <w:t xml:space="preserve"> The Smarter Balanced solution, including test packages and the open source test delivery system, will support all </w:t>
+        <w:t xml:space="preserve"> The Smarter Balanced solution</w:t>
+      </w:r>
+      <w:r>
+        <w:t xml:space="preserve"> </w:t>
+      </w:r>
+      <w:r>
+        <w:t>with</w:t>
+      </w:r>
+      <w:r>
+        <w:t>in</w:t>
+      </w:r>
+      <w:r>
+        <w:t xml:space="preserve"> test packages</w:t>
+      </w:r>
+      <w:r>
+        <w:t xml:space="preserve"> </w:t>
+      </w:r>
+      <w:r>
+        <w:t xml:space="preserve">will support all </w:t>
       </w:r>
       <w:r>
         <w:t xml:space="preserve">of these </w:t>
       </w:r>
       <w:r>
-        <w:t xml:space="preserve">options. Smarter Balanced expects to deliver </w:t>
-      </w:r>
-      <w:r>
-        <w:t xml:space="preserve">online </w:t>
-      </w:r>
-      <w:r>
-        <w:t>tests and associated open source test delivery software supporting all options for the 201</w:t>
+        <w:t xml:space="preserve">options. Smarter Balanced expects to </w:t>
+      </w:r>
+      <w:r>
+        <w:t xml:space="preserve">delivery </w:t>
+      </w:r>
+      <w:r>
+        <w:t>tests supporting all options for the 201</w:t>
       </w:r>
       <w:r>
         <w:t>8</w:t>
@@ -169,16 +229,32 @@
         <w:t>. Certain items, principally those used in the math exams, require tactile graphics. These items</w:t>
       </w:r>
       <w:r>
-        <w:t xml:space="preserve"> are in </w:t>
-      </w:r>
-      <w:r>
-        <w:t>.PRN format</w:t>
+        <w:t xml:space="preserve"> are </w:t>
+      </w:r>
+      <w:proofErr w:type="gramStart"/>
+      <w:r>
+        <w:t xml:space="preserve">in </w:t>
+      </w:r>
+      <w:r>
+        <w:t>.PRN</w:t>
+      </w:r>
+      <w:proofErr w:type="gramEnd"/>
+      <w:r>
+        <w:t xml:space="preserve"> format</w:t>
       </w:r>
       <w:r>
         <w:t xml:space="preserve"> which can include braille text and tactile graphics. The format is</w:t>
       </w:r>
       <w:r>
-        <w:t xml:space="preserve"> specific to the ViewPlus Tiger Embosser</w:t>
+        <w:t xml:space="preserve"> specific to the </w:t>
+      </w:r>
+      <w:proofErr w:type="spellStart"/>
+      <w:r>
+        <w:t>ViewPlus</w:t>
+      </w:r>
+      <w:proofErr w:type="spellEnd"/>
+      <w:r>
+        <w:t xml:space="preserve"> Tiger Embosser</w:t>
       </w:r>
       <w:r>
         <w:t xml:space="preserve"> but may also be supported by other graphic embossers</w:t>
@@ -198,8 +274,6 @@
         <w:lastRenderedPageBreak/>
         <w:t>The braille options are expressed using a three-letter code according to Table 1:</w:t>
       </w:r>
-      <w:commentRangeStart w:id="1"/>
-      <w:commentRangeEnd w:id="1"/>
     </w:p>
     <w:tbl>
       <w:tblPr>
@@ -2096,9 +2170,11 @@
             <w:pPr>
               <w:keepNext/>
             </w:pPr>
+            <w:proofErr w:type="spellStart"/>
             <w:r>
               <w:t>nemeth</w:t>
             </w:r>
+            <w:proofErr w:type="spellEnd"/>
           </w:p>
         </w:tc>
         <w:tc>
@@ -2948,12 +3024,40 @@
         <w:t xml:space="preserve">a listening passage. </w:t>
       </w:r>
       <w:r>
-        <w:t>Braille transcripts are enabled by a combination of two ISAAP codes. When both a braille option (such as TDS_BT_UCN) and Closed Captioning (TDS_ClosedCap1) are designated then the test delivery system will allow embossing of the braille transcript.</w:t>
-      </w:r>
-    </w:p>
-    <w:p>
-      <w:r>
-        <w:t>Items supporting braille transcripts have two types of embossing files. The regular embossing file is the stimulus text. Typically this is a short introduction such as “Listen to the recorded passage and answer the associated questions.” In addition there is a transcript embossing</w:t>
+        <w:t>Braille transcripts are enabled by a combination of two ISAAP codes. When both a braille option (such as TDS_BT_UCN) and Closed Captioning (TDS_ClosedCap1) are designated</w:t>
+      </w:r>
+      <w:r>
+        <w:t>,</w:t>
+      </w:r>
+      <w:r>
+        <w:t xml:space="preserve"> the </w:t>
+      </w:r>
+      <w:r>
+        <w:t>expectation is that a</w:t>
+      </w:r>
+      <w:r>
+        <w:t xml:space="preserve"> test delivery system will allow embossing of the braille transcript.</w:t>
+      </w:r>
+    </w:p>
+    <w:p>
+      <w:r>
+        <w:t xml:space="preserve">Items supporting braille transcripts have two types of embossing files. The regular embossing file is the stimulus text. </w:t>
+      </w:r>
+      <w:proofErr w:type="gramStart"/>
+      <w:r>
+        <w:t>Typically</w:t>
+      </w:r>
+      <w:proofErr w:type="gramEnd"/>
+      <w:r>
+        <w:t xml:space="preserve"> this is a short introduction such as “Listen to the recorded passage and answer the associated questions.” In </w:t>
+      </w:r>
+      <w:proofErr w:type="gramStart"/>
+      <w:r>
+        <w:t>addition</w:t>
+      </w:r>
+      <w:proofErr w:type="gramEnd"/>
+      <w:r>
+        <w:t xml:space="preserve"> there is a transcript embossing</w:t>
       </w:r>
       <w:r>
         <w:t xml:space="preserve"> file</w:t>
@@ -2975,7 +3079,7 @@
     </w:p>
     <w:p>
       <w:r>
-        <w:t>A consistent naming convention for braille embossing files ensures that we know the item or stimulus to which an file belongs, the braille form (EBAE/UEB, uncontracted/contracted, Nemeth/UEB Math) the language (always English) and the braille embossing format (BRF or PRN)</w:t>
+        <w:t>A consistent naming convention for braille embossing files ensures that we know the item or stimulus to which a file belongs, the braille form (EBAE/UEB, uncontracted/contracted, Nemeth/UEB Math) the language (always English) and the braille embossing format (BRF or PRN)</w:t>
       </w:r>
       <w:r>
         <w:t>.</w:t>
@@ -3002,7 +3106,23 @@
           <w:b/>
           <w:bCs/>
         </w:rPr>
-        <w:t>&lt;item or stim&gt;_&lt;item ID&gt;_&lt;language&gt;_&lt;braille form&gt;.&lt;format&gt;</w:t>
+        <w:t>&lt;item or stim&gt;_&lt;item ID&gt;_&lt;language&gt;_&lt;braille form</w:t>
+      </w:r>
+      <w:proofErr w:type="gramStart"/>
+      <w:r>
+        <w:rPr>
+          <w:b/>
+          <w:bCs/>
+        </w:rPr>
+        <w:t>&gt;.&lt;</w:t>
+      </w:r>
+      <w:proofErr w:type="gramEnd"/>
+      <w:r>
+        <w:rPr>
+          <w:b/>
+          <w:bCs/>
+        </w:rPr>
+        <w:t>format&gt;</w:t>
       </w:r>
     </w:p>
     <w:p>
@@ -3087,7 +3207,15 @@
         <w:t xml:space="preserve"> always</w:t>
       </w:r>
       <w:r>
-        <w:t xml:space="preserve"> “enu” indicating English-US</w:t>
+        <w:t xml:space="preserve"> “</w:t>
+      </w:r>
+      <w:proofErr w:type="spellStart"/>
+      <w:r>
+        <w:t>enu</w:t>
+      </w:r>
+      <w:proofErr w:type="spellEnd"/>
+      <w:r>
+        <w:t>” indicating English-US</w:t>
       </w:r>
     </w:p>
     <w:p>
@@ -3106,7 +3234,15 @@
         <w:t>Braille Form:</w:t>
       </w:r>
       <w:r>
-        <w:t xml:space="preserve"> One of the three-letter codes from Table 2. For legacy items this is “contracted”, “uncontracted” or “nemeth”</w:t>
+        <w:t xml:space="preserve"> One of the three-letter codes from Table 2. For legacy items this is “contracted”, “uncontracted” or “</w:t>
+      </w:r>
+      <w:proofErr w:type="spellStart"/>
+      <w:r>
+        <w:t>nemeth</w:t>
+      </w:r>
+      <w:proofErr w:type="spellEnd"/>
+      <w:r>
+        <w:t>”</w:t>
       </w:r>
       <w:r>
         <w:t xml:space="preserve"> interpreted according to Table 4.</w:t>
@@ -3128,7 +3264,28 @@
         <w:t>Format:</w:t>
       </w:r>
       <w:r>
-        <w:t xml:space="preserve"> Either “.brf” for a Braille Ready File or “.prn” for a braille file in ViewPlus format that incorporates tactile graphics.</w:t>
+        <w:t xml:space="preserve"> Either </w:t>
+      </w:r>
+      <w:proofErr w:type="gramStart"/>
+      <w:r>
+        <w:t>“.</w:t>
+      </w:r>
+      <w:proofErr w:type="spellStart"/>
+      <w:r>
+        <w:t>brf</w:t>
+      </w:r>
+      <w:proofErr w:type="spellEnd"/>
+      <w:proofErr w:type="gramEnd"/>
+      <w:r>
+        <w:t xml:space="preserve">” for a Braille Ready File or “.prn” for a braille file in </w:t>
+      </w:r>
+      <w:proofErr w:type="spellStart"/>
+      <w:r>
+        <w:t>ViewPlus</w:t>
+      </w:r>
+      <w:proofErr w:type="spellEnd"/>
+      <w:r>
+        <w:t xml:space="preserve"> format that incorporates tactile graphics.</w:t>
       </w:r>
     </w:p>
     <w:p>
@@ -3490,8 +3647,6 @@
             <w:r>
               <w:t>UEB, Contracted, Nemeth, Transcript</w:t>
             </w:r>
-            <w:commentRangeStart w:id="2"/>
-            <w:commentRangeEnd w:id="2"/>
           </w:p>
         </w:tc>
         <w:tc>
@@ -3564,9 +3719,11 @@
             <w:tcW w:w="985" w:type="dxa"/>
           </w:tcPr>
           <w:p>
+            <w:proofErr w:type="spellStart"/>
             <w:r>
               <w:t>ViewPlus</w:t>
             </w:r>
+            <w:proofErr w:type="spellEnd"/>
           </w:p>
         </w:tc>
       </w:tr>
@@ -3778,9 +3935,11 @@
             <w:tcW w:w="985" w:type="dxa"/>
           </w:tcPr>
           <w:p>
+            <w:proofErr w:type="spellStart"/>
             <w:r>
               <w:t>ViewPlus</w:t>
             </w:r>
+            <w:proofErr w:type="spellEnd"/>
           </w:p>
         </w:tc>
       </w:tr>
@@ -3801,11 +3960,19 @@
         <w:t xml:space="preserve">Smarter Balanced test items are packaged together in a test content package according to the </w:t>
       </w:r>
       <w:hyperlink r:id="rId13" w:history="1">
+        <w:proofErr w:type="spellStart"/>
         <w:r>
           <w:rPr>
             <w:rStyle w:val="Hyperlink"/>
           </w:rPr>
-          <w:t>SmarterApp Item Packaging Specification</w:t>
+          <w:t>SmarterApp</w:t>
+        </w:r>
+        <w:proofErr w:type="spellEnd"/>
+        <w:r>
+          <w:rPr>
+            <w:rStyle w:val="Hyperlink"/>
+          </w:rPr>
+          <w:t xml:space="preserve"> Item Packaging Specification</w:t>
         </w:r>
       </w:hyperlink>
       <w:r>
@@ -3818,11 +3985,19 @@
         <w:t xml:space="preserve">. Each item is a set of files in a folder according to the </w:t>
       </w:r>
       <w:hyperlink r:id="rId14" w:history="1">
+        <w:proofErr w:type="spellStart"/>
         <w:r>
           <w:rPr>
             <w:rStyle w:val="Hyperlink"/>
           </w:rPr>
-          <w:t>SmarterApp Assessment Item Format (SAAIF)</w:t>
+          <w:t>SmarterApp</w:t>
+        </w:r>
+        <w:proofErr w:type="spellEnd"/>
+        <w:r>
+          <w:rPr>
+            <w:rStyle w:val="Hyperlink"/>
+          </w:rPr>
+          <w:t xml:space="preserve"> Assessment Item Format (SAAIF)</w:t>
         </w:r>
       </w:hyperlink>
       <w:r>
@@ -3852,7 +4027,15 @@
         <w:ind w:left="720"/>
       </w:pPr>
       <w:r>
-        <w:t>&lt;attachmentlist&gt;</w:t>
+        <w:t>&lt;</w:t>
+      </w:r>
+      <w:proofErr w:type="spellStart"/>
+      <w:r>
+        <w:t>attachmentlist</w:t>
+      </w:r>
+      <w:proofErr w:type="spellEnd"/>
+      <w:r>
+        <w:t>&gt;</w:t>
       </w:r>
     </w:p>
     <w:p>
@@ -3888,8 +4071,13 @@
         <w:ind w:left="720"/>
       </w:pPr>
       <w:r>
-        <w:t xml:space="preserve">      subtype="uxl</w:t>
-      </w:r>
+        <w:t xml:space="preserve">      subtype="</w:t>
+      </w:r>
+      <w:proofErr w:type="spellStart"/>
+      <w:r>
+        <w:t>uxl</w:t>
+      </w:r>
+      <w:proofErr w:type="spellEnd"/>
       <w:r>
         <w:t>"/&gt;</w:t>
       </w:r>
@@ -3929,9 +4117,11 @@
       <w:r>
         <w:t xml:space="preserve">      subtype="</w:t>
       </w:r>
+      <w:proofErr w:type="spellStart"/>
       <w:r>
         <w:t>ucl</w:t>
       </w:r>
+      <w:proofErr w:type="spellEnd"/>
       <w:r>
         <w:t>"/&gt;</w:t>
       </w:r>
@@ -3963,7 +4153,15 @@
         <w:ind w:left="720"/>
       </w:pPr>
       <w:r>
-        <w:t xml:space="preserve">      subtype="uxl_transcript"/&gt;</w:t>
+        <w:t xml:space="preserve">      subtype="</w:t>
+      </w:r>
+      <w:proofErr w:type="spellStart"/>
+      <w:r>
+        <w:t>uxl_transcript</w:t>
+      </w:r>
+      <w:proofErr w:type="spellEnd"/>
+      <w:r>
+        <w:t>"/&gt;</w:t>
       </w:r>
     </w:p>
     <w:p>
@@ -3993,7 +4191,15 @@
         <w:ind w:left="720"/>
       </w:pPr>
       <w:r>
-        <w:t xml:space="preserve">      subtype="ucl_transcript"/&gt;</w:t>
+        <w:t xml:space="preserve">      subtype="</w:t>
+      </w:r>
+      <w:proofErr w:type="spellStart"/>
+      <w:r>
+        <w:t>ucl_transcript</w:t>
+      </w:r>
+      <w:proofErr w:type="spellEnd"/>
+      <w:r>
+        <w:t>"/&gt;</w:t>
       </w:r>
     </w:p>
     <w:p>
@@ -4008,7 +4214,15 @@
         <w:ind w:left="720"/>
       </w:pPr>
       <w:r>
-        <w:t>&lt;/attachmentlist&gt;</w:t>
+        <w:t>&lt;/</w:t>
+      </w:r>
+      <w:proofErr w:type="spellStart"/>
+      <w:r>
+        <w:t>attachmentlist</w:t>
+      </w:r>
+      <w:proofErr w:type="spellEnd"/>
+      <w:r>
+        <w:t>&gt;</w:t>
       </w:r>
     </w:p>
     <w:p/>
@@ -4055,7 +4269,15 @@
         <w:t>: The type of the attachment. For braille this should either be “BRF” for Braille Ready Format or “PRN” for a braille file that includes tactile graphics</w:t>
       </w:r>
       <w:r>
-        <w:t xml:space="preserve"> in ViewPlus format</w:t>
+        <w:t xml:space="preserve"> in </w:t>
+      </w:r>
+      <w:proofErr w:type="spellStart"/>
+      <w:r>
+        <w:t>ViewPlus</w:t>
+      </w:r>
+      <w:proofErr w:type="spellEnd"/>
+      <w:r>
+        <w:t xml:space="preserve"> format</w:t>
       </w:r>
       <w:r>
         <w:t>.</w:t>
@@ -4122,7 +4344,7 @@
 </file>
 
 <file path=word/endnotes.xml><?xml version="1.0" encoding="utf-8"?>
-<w:endnotes xmlns:wpc="http://schemas.microsoft.com/office/word/2010/wordprocessingCanvas" xmlns:mc="http://schemas.openxmlformats.org/markup-compatibility/2006" xmlns:o="urn:schemas-microsoft-com:office:office" xmlns:r="http://schemas.openxmlformats.org/officeDocument/2006/relationships" xmlns:m="http://schemas.openxmlformats.org/officeDocument/2006/math" xmlns:v="urn:schemas-microsoft-com:vml" xmlns:wp14="http://schemas.microsoft.com/office/word/2010/wordprocessingDrawing" xmlns:wp="http://schemas.openxmlformats.org/drawingml/2006/wordprocessingDrawing" xmlns:w10="urn:schemas-microsoft-com:office:word" xmlns:w="http://schemas.openxmlformats.org/wordprocessingml/2006/main" xmlns:w14="http://schemas.microsoft.com/office/word/2010/wordml" xmlns:w15="http://schemas.microsoft.com/office/word/2012/wordml" xmlns:wpg="http://schemas.microsoft.com/office/word/2010/wordprocessingGroup" xmlns:wpi="http://schemas.microsoft.com/office/word/2010/wordprocessingInk" xmlns:wne="http://schemas.microsoft.com/office/word/2006/wordml" xmlns:wps="http://schemas.microsoft.com/office/word/2010/wordprocessingShape" mc:Ignorable="w14 w15 wp14">
+<w:endnotes xmlns:wpc="http://schemas.microsoft.com/office/word/2010/wordprocessingCanvas" xmlns:cx="http://schemas.microsoft.com/office/drawing/2014/chartex" xmlns:cx1="http://schemas.microsoft.com/office/drawing/2015/9/8/chartex" xmlns:cx2="http://schemas.microsoft.com/office/drawing/2015/10/21/chartex" xmlns:cx3="http://schemas.microsoft.com/office/drawing/2016/5/9/chartex" xmlns:cx4="http://schemas.microsoft.com/office/drawing/2016/5/10/chartex" xmlns:cx5="http://schemas.microsoft.com/office/drawing/2016/5/11/chartex" xmlns:cx6="http://schemas.microsoft.com/office/drawing/2016/5/12/chartex" xmlns:cx7="http://schemas.microsoft.com/office/drawing/2016/5/13/chartex" xmlns:cx8="http://schemas.microsoft.com/office/drawing/2016/5/14/chartex" xmlns:mc="http://schemas.openxmlformats.org/markup-compatibility/2006" xmlns:aink="http://schemas.microsoft.com/office/drawing/2016/ink" xmlns:am3d="http://schemas.microsoft.com/office/drawing/2017/model3d" xmlns:o="urn:schemas-microsoft-com:office:office" xmlns:r="http://schemas.openxmlformats.org/officeDocument/2006/relationships" xmlns:m="http://schemas.openxmlformats.org/officeDocument/2006/math" xmlns:v="urn:schemas-microsoft-com:vml" xmlns:wp14="http://schemas.microsoft.com/office/word/2010/wordprocessingDrawing" xmlns:wp="http://schemas.openxmlformats.org/drawingml/2006/wordprocessingDrawing" xmlns:w10="urn:schemas-microsoft-com:office:word" xmlns:w="http://schemas.openxmlformats.org/wordprocessingml/2006/main" xmlns:w14="http://schemas.microsoft.com/office/word/2010/wordml" xmlns:w15="http://schemas.microsoft.com/office/word/2012/wordml" xmlns:w16cid="http://schemas.microsoft.com/office/word/2016/wordml/cid" xmlns:w16se="http://schemas.microsoft.com/office/word/2015/wordml/symex" xmlns:wpg="http://schemas.microsoft.com/office/word/2010/wordprocessingGroup" xmlns:wpi="http://schemas.microsoft.com/office/word/2010/wordprocessingInk" xmlns:wne="http://schemas.microsoft.com/office/word/2006/wordml" xmlns:wps="http://schemas.microsoft.com/office/word/2010/wordprocessingShape" mc:Ignorable="w14 w15 w16se w16cid wp14">
   <w:endnote w:type="separator" w:id="-1">
     <w:p>
       <w:pPr>
@@ -4154,7 +4376,7 @@
 </file>
 
 <file path=word/footer1.xml><?xml version="1.0" encoding="utf-8"?>
-<w:ftr xmlns:wpc="http://schemas.microsoft.com/office/word/2010/wordprocessingCanvas" xmlns:mc="http://schemas.openxmlformats.org/markup-compatibility/2006" xmlns:o="urn:schemas-microsoft-com:office:office" xmlns:r="http://schemas.openxmlformats.org/officeDocument/2006/relationships" xmlns:m="http://schemas.openxmlformats.org/officeDocument/2006/math" xmlns:v="urn:schemas-microsoft-com:vml" xmlns:wp14="http://schemas.microsoft.com/office/word/2010/wordprocessingDrawing" xmlns:wp="http://schemas.openxmlformats.org/drawingml/2006/wordprocessingDrawing" xmlns:w10="urn:schemas-microsoft-com:office:word" xmlns:w="http://schemas.openxmlformats.org/wordprocessingml/2006/main" xmlns:w14="http://schemas.microsoft.com/office/word/2010/wordml" xmlns:w15="http://schemas.microsoft.com/office/word/2012/wordml" xmlns:wpg="http://schemas.microsoft.com/office/word/2010/wordprocessingGroup" xmlns:wpi="http://schemas.microsoft.com/office/word/2010/wordprocessingInk" xmlns:wne="http://schemas.microsoft.com/office/word/2006/wordml" xmlns:wps="http://schemas.microsoft.com/office/word/2010/wordprocessingShape" mc:Ignorable="w14 w15 wp14">
+<w:ftr xmlns:wpc="http://schemas.microsoft.com/office/word/2010/wordprocessingCanvas" xmlns:cx="http://schemas.microsoft.com/office/drawing/2014/chartex" xmlns:cx1="http://schemas.microsoft.com/office/drawing/2015/9/8/chartex" xmlns:cx2="http://schemas.microsoft.com/office/drawing/2015/10/21/chartex" xmlns:cx3="http://schemas.microsoft.com/office/drawing/2016/5/9/chartex" xmlns:cx4="http://schemas.microsoft.com/office/drawing/2016/5/10/chartex" xmlns:cx5="http://schemas.microsoft.com/office/drawing/2016/5/11/chartex" xmlns:cx6="http://schemas.microsoft.com/office/drawing/2016/5/12/chartex" xmlns:cx7="http://schemas.microsoft.com/office/drawing/2016/5/13/chartex" xmlns:cx8="http://schemas.microsoft.com/office/drawing/2016/5/14/chartex" xmlns:mc="http://schemas.openxmlformats.org/markup-compatibility/2006" xmlns:aink="http://schemas.microsoft.com/office/drawing/2016/ink" xmlns:am3d="http://schemas.microsoft.com/office/drawing/2017/model3d" xmlns:o="urn:schemas-microsoft-com:office:office" xmlns:r="http://schemas.openxmlformats.org/officeDocument/2006/relationships" xmlns:m="http://schemas.openxmlformats.org/officeDocument/2006/math" xmlns:v="urn:schemas-microsoft-com:vml" xmlns:wp14="http://schemas.microsoft.com/office/word/2010/wordprocessingDrawing" xmlns:wp="http://schemas.openxmlformats.org/drawingml/2006/wordprocessingDrawing" xmlns:w10="urn:schemas-microsoft-com:office:word" xmlns:w="http://schemas.openxmlformats.org/wordprocessingml/2006/main" xmlns:w14="http://schemas.microsoft.com/office/word/2010/wordml" xmlns:w15="http://schemas.microsoft.com/office/word/2012/wordml" xmlns:w16cid="http://schemas.microsoft.com/office/word/2016/wordml/cid" xmlns:w16se="http://schemas.microsoft.com/office/word/2015/wordml/symex" xmlns:wpg="http://schemas.microsoft.com/office/word/2010/wordprocessingGroup" xmlns:wpi="http://schemas.microsoft.com/office/word/2010/wordprocessingInk" xmlns:wne="http://schemas.microsoft.com/office/word/2006/wordml" xmlns:wps="http://schemas.microsoft.com/office/word/2010/wordprocessingShape" mc:Ignorable="w14 w15 w16se w16cid wp14">
   <w:sdt>
     <w:sdtPr>
       <w:id w:val="-1403985331"/>
@@ -4284,7 +4506,7 @@
 </file>
 
 <file path=word/footer2.xml><?xml version="1.0" encoding="utf-8"?>
-<w:ftr xmlns:wpc="http://schemas.microsoft.com/office/word/2010/wordprocessingCanvas" xmlns:mc="http://schemas.openxmlformats.org/markup-compatibility/2006" xmlns:o="urn:schemas-microsoft-com:office:office" xmlns:r="http://schemas.openxmlformats.org/officeDocument/2006/relationships" xmlns:m="http://schemas.openxmlformats.org/officeDocument/2006/math" xmlns:v="urn:schemas-microsoft-com:vml" xmlns:wp14="http://schemas.microsoft.com/office/word/2010/wordprocessingDrawing" xmlns:wp="http://schemas.openxmlformats.org/drawingml/2006/wordprocessingDrawing" xmlns:w10="urn:schemas-microsoft-com:office:word" xmlns:w="http://schemas.openxmlformats.org/wordprocessingml/2006/main" xmlns:w14="http://schemas.microsoft.com/office/word/2010/wordml" xmlns:w15="http://schemas.microsoft.com/office/word/2012/wordml" xmlns:wpg="http://schemas.microsoft.com/office/word/2010/wordprocessingGroup" xmlns:wpi="http://schemas.microsoft.com/office/word/2010/wordprocessingInk" xmlns:wne="http://schemas.microsoft.com/office/word/2006/wordml" xmlns:wps="http://schemas.microsoft.com/office/word/2010/wordprocessingShape" mc:Ignorable="w14 w15 wp14">
+<w:ftr xmlns:wpc="http://schemas.microsoft.com/office/word/2010/wordprocessingCanvas" xmlns:cx="http://schemas.microsoft.com/office/drawing/2014/chartex" xmlns:cx1="http://schemas.microsoft.com/office/drawing/2015/9/8/chartex" xmlns:cx2="http://schemas.microsoft.com/office/drawing/2015/10/21/chartex" xmlns:cx3="http://schemas.microsoft.com/office/drawing/2016/5/9/chartex" xmlns:cx4="http://schemas.microsoft.com/office/drawing/2016/5/10/chartex" xmlns:cx5="http://schemas.microsoft.com/office/drawing/2016/5/11/chartex" xmlns:cx6="http://schemas.microsoft.com/office/drawing/2016/5/12/chartex" xmlns:cx7="http://schemas.microsoft.com/office/drawing/2016/5/13/chartex" xmlns:cx8="http://schemas.microsoft.com/office/drawing/2016/5/14/chartex" xmlns:mc="http://schemas.openxmlformats.org/markup-compatibility/2006" xmlns:aink="http://schemas.microsoft.com/office/drawing/2016/ink" xmlns:am3d="http://schemas.microsoft.com/office/drawing/2017/model3d" xmlns:o="urn:schemas-microsoft-com:office:office" xmlns:r="http://schemas.openxmlformats.org/officeDocument/2006/relationships" xmlns:m="http://schemas.openxmlformats.org/officeDocument/2006/math" xmlns:v="urn:schemas-microsoft-com:vml" xmlns:wp14="http://schemas.microsoft.com/office/word/2010/wordprocessingDrawing" xmlns:wp="http://schemas.openxmlformats.org/drawingml/2006/wordprocessingDrawing" xmlns:w10="urn:schemas-microsoft-com:office:word" xmlns:w="http://schemas.openxmlformats.org/wordprocessingml/2006/main" xmlns:w14="http://schemas.microsoft.com/office/word/2010/wordml" xmlns:w15="http://schemas.microsoft.com/office/word/2012/wordml" xmlns:w16cid="http://schemas.microsoft.com/office/word/2016/wordml/cid" xmlns:w16se="http://schemas.microsoft.com/office/word/2015/wordml/symex" xmlns:wpg="http://schemas.microsoft.com/office/word/2010/wordprocessingGroup" xmlns:wpi="http://schemas.microsoft.com/office/word/2010/wordprocessingInk" xmlns:wne="http://schemas.microsoft.com/office/word/2006/wordml" xmlns:wps="http://schemas.microsoft.com/office/word/2010/wordprocessingShape" mc:Ignorable="w14 w15 w16se w16cid wp14">
   <w:sdt>
     <w:sdtPr>
       <w:id w:val="-392033492"/>
@@ -4414,7 +4636,7 @@
 </file>
 
 <file path=word/footnotes.xml><?xml version="1.0" encoding="utf-8"?>
-<w:footnotes xmlns:wpc="http://schemas.microsoft.com/office/word/2010/wordprocessingCanvas" xmlns:mc="http://schemas.openxmlformats.org/markup-compatibility/2006" xmlns:o="urn:schemas-microsoft-com:office:office" xmlns:r="http://schemas.openxmlformats.org/officeDocument/2006/relationships" xmlns:m="http://schemas.openxmlformats.org/officeDocument/2006/math" xmlns:v="urn:schemas-microsoft-com:vml" xmlns:wp14="http://schemas.microsoft.com/office/word/2010/wordprocessingDrawing" xmlns:wp="http://schemas.openxmlformats.org/drawingml/2006/wordprocessingDrawing" xmlns:w10="urn:schemas-microsoft-com:office:word" xmlns:w="http://schemas.openxmlformats.org/wordprocessingml/2006/main" xmlns:w14="http://schemas.microsoft.com/office/word/2010/wordml" xmlns:w15="http://schemas.microsoft.com/office/word/2012/wordml" xmlns:wpg="http://schemas.microsoft.com/office/word/2010/wordprocessingGroup" xmlns:wpi="http://schemas.microsoft.com/office/word/2010/wordprocessingInk" xmlns:wne="http://schemas.microsoft.com/office/word/2006/wordml" xmlns:wps="http://schemas.microsoft.com/office/word/2010/wordprocessingShape" mc:Ignorable="w14 w15 wp14">
+<w:footnotes xmlns:wpc="http://schemas.microsoft.com/office/word/2010/wordprocessingCanvas" xmlns:cx="http://schemas.microsoft.com/office/drawing/2014/chartex" xmlns:cx1="http://schemas.microsoft.com/office/drawing/2015/9/8/chartex" xmlns:cx2="http://schemas.microsoft.com/office/drawing/2015/10/21/chartex" xmlns:cx3="http://schemas.microsoft.com/office/drawing/2016/5/9/chartex" xmlns:cx4="http://schemas.microsoft.com/office/drawing/2016/5/10/chartex" xmlns:cx5="http://schemas.microsoft.com/office/drawing/2016/5/11/chartex" xmlns:cx6="http://schemas.microsoft.com/office/drawing/2016/5/12/chartex" xmlns:cx7="http://schemas.microsoft.com/office/drawing/2016/5/13/chartex" xmlns:cx8="http://schemas.microsoft.com/office/drawing/2016/5/14/chartex" xmlns:mc="http://schemas.openxmlformats.org/markup-compatibility/2006" xmlns:aink="http://schemas.microsoft.com/office/drawing/2016/ink" xmlns:am3d="http://schemas.microsoft.com/office/drawing/2017/model3d" xmlns:o="urn:schemas-microsoft-com:office:office" xmlns:r="http://schemas.openxmlformats.org/officeDocument/2006/relationships" xmlns:m="http://schemas.openxmlformats.org/officeDocument/2006/math" xmlns:v="urn:schemas-microsoft-com:vml" xmlns:wp14="http://schemas.microsoft.com/office/word/2010/wordprocessingDrawing" xmlns:wp="http://schemas.openxmlformats.org/drawingml/2006/wordprocessingDrawing" xmlns:w10="urn:schemas-microsoft-com:office:word" xmlns:w="http://schemas.openxmlformats.org/wordprocessingml/2006/main" xmlns:w14="http://schemas.microsoft.com/office/word/2010/wordml" xmlns:w15="http://schemas.microsoft.com/office/word/2012/wordml" xmlns:w16cid="http://schemas.microsoft.com/office/word/2016/wordml/cid" xmlns:w16se="http://schemas.microsoft.com/office/word/2015/wordml/symex" xmlns:wpg="http://schemas.microsoft.com/office/word/2010/wordprocessingGroup" xmlns:wpi="http://schemas.microsoft.com/office/word/2010/wordprocessingInk" xmlns:wne="http://schemas.microsoft.com/office/word/2006/wordml" xmlns:wps="http://schemas.microsoft.com/office/word/2010/wordprocessingShape" mc:Ignorable="w14 w15 w16se w16cid wp14">
   <w:footnote w:type="separator" w:id="-1">
     <w:p>
       <w:pPr>
@@ -4536,7 +4758,15 @@
         <w:footnoteRef/>
       </w:r>
       <w:r>
-        <w:t xml:space="preserve"> SmarterApp ISAAP Accessibility Feature Codes Specification: </w:t>
+        <w:t xml:space="preserve"> </w:t>
+      </w:r>
+      <w:proofErr w:type="spellStart"/>
+      <w:r>
+        <w:t>SmarterApp</w:t>
+      </w:r>
+      <w:proofErr w:type="spellEnd"/>
+      <w:r>
+        <w:t xml:space="preserve"> ISAAP Accessibility Feature Codes Specification: </w:t>
       </w:r>
       <w:hyperlink r:id="rId3" w:history="1">
         <w:r>
@@ -4563,7 +4793,15 @@
         <w:footnoteRef/>
       </w:r>
       <w:r>
-        <w:t xml:space="preserve"> SmarterApp Item Packaging Specification: </w:t>
+        <w:t xml:space="preserve"> </w:t>
+      </w:r>
+      <w:proofErr w:type="spellStart"/>
+      <w:r>
+        <w:t>SmarterApp</w:t>
+      </w:r>
+      <w:proofErr w:type="spellEnd"/>
+      <w:r>
+        <w:t xml:space="preserve"> Item Packaging Specification: </w:t>
       </w:r>
       <w:hyperlink r:id="rId4" w:history="1">
         <w:r>
@@ -4590,7 +4828,15 @@
         <w:footnoteRef/>
       </w:r>
       <w:r>
-        <w:t xml:space="preserve"> SmarterApp Assessment Item Format: </w:t>
+        <w:t xml:space="preserve"> </w:t>
+      </w:r>
+      <w:proofErr w:type="spellStart"/>
+      <w:r>
+        <w:t>SmarterApp</w:t>
+      </w:r>
+      <w:proofErr w:type="spellEnd"/>
+      <w:r>
+        <w:t xml:space="preserve"> Assessment Item Format: </w:t>
       </w:r>
       <w:hyperlink r:id="rId5" w:history="1">
         <w:r>
@@ -4606,7 +4852,7 @@
 </file>
 
 <file path=word/header1.xml><?xml version="1.0" encoding="utf-8"?>
-<w:hdr xmlns:wpc="http://schemas.microsoft.com/office/word/2010/wordprocessingCanvas" xmlns:mc="http://schemas.openxmlformats.org/markup-compatibility/2006" xmlns:o="urn:schemas-microsoft-com:office:office" xmlns:r="http://schemas.openxmlformats.org/officeDocument/2006/relationships" xmlns:m="http://schemas.openxmlformats.org/officeDocument/2006/math" xmlns:v="urn:schemas-microsoft-com:vml" xmlns:wp14="http://schemas.microsoft.com/office/word/2010/wordprocessingDrawing" xmlns:wp="http://schemas.openxmlformats.org/drawingml/2006/wordprocessingDrawing" xmlns:w10="urn:schemas-microsoft-com:office:word" xmlns:w="http://schemas.openxmlformats.org/wordprocessingml/2006/main" xmlns:w14="http://schemas.microsoft.com/office/word/2010/wordml" xmlns:w15="http://schemas.microsoft.com/office/word/2012/wordml" xmlns:wpg="http://schemas.microsoft.com/office/word/2010/wordprocessingGroup" xmlns:wpi="http://schemas.microsoft.com/office/word/2010/wordprocessingInk" xmlns:wne="http://schemas.microsoft.com/office/word/2006/wordml" xmlns:wps="http://schemas.microsoft.com/office/word/2010/wordprocessingShape" mc:Ignorable="w14 w15 wp14">
+<w:hdr xmlns:wpc="http://schemas.microsoft.com/office/word/2010/wordprocessingCanvas" xmlns:cx="http://schemas.microsoft.com/office/drawing/2014/chartex" xmlns:cx1="http://schemas.microsoft.com/office/drawing/2015/9/8/chartex" xmlns:cx2="http://schemas.microsoft.com/office/drawing/2015/10/21/chartex" xmlns:cx3="http://schemas.microsoft.com/office/drawing/2016/5/9/chartex" xmlns:cx4="http://schemas.microsoft.com/office/drawing/2016/5/10/chartex" xmlns:cx5="http://schemas.microsoft.com/office/drawing/2016/5/11/chartex" xmlns:cx6="http://schemas.microsoft.com/office/drawing/2016/5/12/chartex" xmlns:cx7="http://schemas.microsoft.com/office/drawing/2016/5/13/chartex" xmlns:cx8="http://schemas.microsoft.com/office/drawing/2016/5/14/chartex" xmlns:mc="http://schemas.openxmlformats.org/markup-compatibility/2006" xmlns:aink="http://schemas.microsoft.com/office/drawing/2016/ink" xmlns:am3d="http://schemas.microsoft.com/office/drawing/2017/model3d" xmlns:o="urn:schemas-microsoft-com:office:office" xmlns:r="http://schemas.openxmlformats.org/officeDocument/2006/relationships" xmlns:m="http://schemas.openxmlformats.org/officeDocument/2006/math" xmlns:v="urn:schemas-microsoft-com:vml" xmlns:wp14="http://schemas.microsoft.com/office/word/2010/wordprocessingDrawing" xmlns:wp="http://schemas.openxmlformats.org/drawingml/2006/wordprocessingDrawing" xmlns:w10="urn:schemas-microsoft-com:office:word" xmlns:w="http://schemas.openxmlformats.org/wordprocessingml/2006/main" xmlns:w14="http://schemas.microsoft.com/office/word/2010/wordml" xmlns:w15="http://schemas.microsoft.com/office/word/2012/wordml" xmlns:w16cid="http://schemas.microsoft.com/office/word/2016/wordml/cid" xmlns:w16se="http://schemas.microsoft.com/office/word/2015/wordml/symex" xmlns:wpg="http://schemas.microsoft.com/office/word/2010/wordprocessingGroup" xmlns:wpi="http://schemas.microsoft.com/office/word/2010/wordprocessingInk" xmlns:wne="http://schemas.microsoft.com/office/word/2006/wordml" xmlns:wps="http://schemas.microsoft.com/office/word/2010/wordprocessingShape" mc:Ignorable="w14 w15 w16se w16cid wp14">
   <w:p>
     <w:pPr>
       <w:pStyle w:val="Header"/>
@@ -4669,7 +4915,7 @@
 </file>
 
 <file path=word/numbering.xml><?xml version="1.0" encoding="utf-8"?>
-<w:numbering xmlns:wpc="http://schemas.microsoft.com/office/word/2010/wordprocessingCanvas" xmlns:mc="http://schemas.openxmlformats.org/markup-compatibility/2006" xmlns:o="urn:schemas-microsoft-com:office:office" xmlns:r="http://schemas.openxmlformats.org/officeDocument/2006/relationships" xmlns:m="http://schemas.openxmlformats.org/officeDocument/2006/math" xmlns:v="urn:schemas-microsoft-com:vml" xmlns:wp14="http://schemas.microsoft.com/office/word/2010/wordprocessingDrawing" xmlns:wp="http://schemas.openxmlformats.org/drawingml/2006/wordprocessingDrawing" xmlns:w10="urn:schemas-microsoft-com:office:word" xmlns:w="http://schemas.openxmlformats.org/wordprocessingml/2006/main" xmlns:w14="http://schemas.microsoft.com/office/word/2010/wordml" xmlns:w15="http://schemas.microsoft.com/office/word/2012/wordml" xmlns:wpg="http://schemas.microsoft.com/office/word/2010/wordprocessingGroup" xmlns:wpi="http://schemas.microsoft.com/office/word/2010/wordprocessingInk" xmlns:wne="http://schemas.microsoft.com/office/word/2006/wordml" xmlns:wps="http://schemas.microsoft.com/office/word/2010/wordprocessingShape" mc:Ignorable="w14 w15 wp14">
+<w:numbering xmlns:wpc="http://schemas.microsoft.com/office/word/2010/wordprocessingCanvas" xmlns:cx="http://schemas.microsoft.com/office/drawing/2014/chartex" xmlns:cx1="http://schemas.microsoft.com/office/drawing/2015/9/8/chartex" xmlns:cx2="http://schemas.microsoft.com/office/drawing/2015/10/21/chartex" xmlns:cx3="http://schemas.microsoft.com/office/drawing/2016/5/9/chartex" xmlns:cx4="http://schemas.microsoft.com/office/drawing/2016/5/10/chartex" xmlns:cx5="http://schemas.microsoft.com/office/drawing/2016/5/11/chartex" xmlns:cx6="http://schemas.microsoft.com/office/drawing/2016/5/12/chartex" xmlns:cx7="http://schemas.microsoft.com/office/drawing/2016/5/13/chartex" xmlns:cx8="http://schemas.microsoft.com/office/drawing/2016/5/14/chartex" xmlns:mc="http://schemas.openxmlformats.org/markup-compatibility/2006" xmlns:aink="http://schemas.microsoft.com/office/drawing/2016/ink" xmlns:am3d="http://schemas.microsoft.com/office/drawing/2017/model3d" xmlns:o="urn:schemas-microsoft-com:office:office" xmlns:r="http://schemas.openxmlformats.org/officeDocument/2006/relationships" xmlns:m="http://schemas.openxmlformats.org/officeDocument/2006/math" xmlns:v="urn:schemas-microsoft-com:vml" xmlns:wp14="http://schemas.microsoft.com/office/word/2010/wordprocessingDrawing" xmlns:wp="http://schemas.openxmlformats.org/drawingml/2006/wordprocessingDrawing" xmlns:w10="urn:schemas-microsoft-com:office:word" xmlns:w="http://schemas.openxmlformats.org/wordprocessingml/2006/main" xmlns:w14="http://schemas.microsoft.com/office/word/2010/wordml" xmlns:w15="http://schemas.microsoft.com/office/word/2012/wordml" xmlns:w16cid="http://schemas.microsoft.com/office/word/2016/wordml/cid" xmlns:w16se="http://schemas.microsoft.com/office/word/2015/wordml/symex" xmlns:wpg="http://schemas.microsoft.com/office/word/2010/wordprocessingGroup" xmlns:wpi="http://schemas.microsoft.com/office/word/2010/wordprocessingInk" xmlns:wne="http://schemas.microsoft.com/office/word/2006/wordml" xmlns:wps="http://schemas.microsoft.com/office/word/2010/wordprocessingShape" mc:Ignorable="w14 w15 w16se w16cid wp14">
   <w:abstractNum w:abstractNumId="0" w15:restartNumberingAfterBreak="0">
     <w:nsid w:val="173E6516"/>
     <w:multiLevelType w:val="hybridMultilevel"/>
@@ -5022,7 +5268,7 @@
 </file>
 
 <file path=word/styles.xml><?xml version="1.0" encoding="utf-8"?>
-<w:styles xmlns:mc="http://schemas.openxmlformats.org/markup-compatibility/2006" xmlns:r="http://schemas.openxmlformats.org/officeDocument/2006/relationships" xmlns:w="http://schemas.openxmlformats.org/wordprocessingml/2006/main" xmlns:w14="http://schemas.microsoft.com/office/word/2010/wordml" xmlns:w15="http://schemas.microsoft.com/office/word/2012/wordml" mc:Ignorable="w14 w15">
+<w:styles xmlns:mc="http://schemas.openxmlformats.org/markup-compatibility/2006" xmlns:r="http://schemas.openxmlformats.org/officeDocument/2006/relationships" xmlns:w="http://schemas.openxmlformats.org/wordprocessingml/2006/main" xmlns:w14="http://schemas.microsoft.com/office/word/2010/wordml" xmlns:w15="http://schemas.microsoft.com/office/word/2012/wordml" xmlns:w16cid="http://schemas.microsoft.com/office/word/2016/wordml/cid" xmlns:w16se="http://schemas.microsoft.com/office/word/2015/wordml/symex" mc:Ignorable="w14 w15 w16se w16cid">
   <w:docDefaults>
     <w:rPrDefault>
       <w:rPr>
@@ -5038,7 +5284,7 @@
       </w:pPr>
     </w:pPrDefault>
   </w:docDefaults>
-  <w:latentStyles w:defLockedState="0" w:defUIPriority="99" w:defSemiHidden="0" w:defUnhideWhenUsed="0" w:defQFormat="0" w:count="371">
+  <w:latentStyles w:defLockedState="0" w:defUIPriority="99" w:defSemiHidden="0" w:defUnhideWhenUsed="0" w:defQFormat="0" w:count="375">
     <w:lsdException w:name="Normal" w:uiPriority="0" w:qFormat="1"/>
     <w:lsdException w:name="heading 1" w:uiPriority="9" w:qFormat="1"/>
     <w:lsdException w:name="heading 2" w:semiHidden="1" w:uiPriority="9" w:unhideWhenUsed="1" w:qFormat="1"/>
@@ -5410,6 +5656,10 @@
     <w:lsdException w:name="List Table 5 Dark Accent 6" w:uiPriority="50"/>
     <w:lsdException w:name="List Table 6 Colorful Accent 6" w:uiPriority="51"/>
     <w:lsdException w:name="List Table 7 Colorful Accent 6" w:uiPriority="52"/>
+    <w:lsdException w:name="Mention" w:semiHidden="1" w:unhideWhenUsed="1"/>
+    <w:lsdException w:name="Smart Hyperlink" w:semiHidden="1" w:unhideWhenUsed="1"/>
+    <w:lsdException w:name="Hashtag" w:semiHidden="1" w:unhideWhenUsed="1"/>
+    <w:lsdException w:name="Unresolved Mention" w:semiHidden="1" w:unhideWhenUsed="1"/>
   </w:latentStyles>
   <w:style w:type="paragraph" w:default="1" w:styleId="Normal">
     <w:name w:val="Normal"/>
@@ -6685,21 +6935,14 @@
 <file path=customXml/itemProps3.xml><?xml version="1.0" encoding="utf-8"?>
 <ds:datastoreItem xmlns:ds="http://schemas.openxmlformats.org/officeDocument/2006/customXml" ds:itemID="{739FC4CB-5110-4E46-A9B0-4C2F19D9F8B5}">
   <ds:schemaRefs>
-    <ds:schemaRef ds:uri="aea93939-a2d9-4769-ac93-e0fff9f1332b"/>
-    <ds:schemaRef ds:uri="http://purl.org/dc/elements/1.1/"/>
     <ds:schemaRef ds:uri="http://schemas.microsoft.com/office/2006/metadata/properties"/>
     <ds:schemaRef ds:uri="http://schemas.microsoft.com/office/infopath/2007/PartnerControls"/>
-    <ds:schemaRef ds:uri="http://purl.org/dc/terms/"/>
-    <ds:schemaRef ds:uri="http://schemas.microsoft.com/office/2006/documentManagement/types"/>
-    <ds:schemaRef ds:uri="http://schemas.openxmlformats.org/package/2006/metadata/core-properties"/>
-    <ds:schemaRef ds:uri="http://www.w3.org/XML/1998/namespace"/>
-    <ds:schemaRef ds:uri="http://purl.org/dc/dcmitype/"/>
   </ds:schemaRefs>
 </ds:datastoreItem>
 </file>
 
 <file path=customXml/itemProps4.xml><?xml version="1.0" encoding="utf-8"?>
-<ds:datastoreItem xmlns:ds="http://schemas.openxmlformats.org/officeDocument/2006/customXml" ds:itemID="{BB7FD584-8E71-469C-87AF-D95BC0E42490}">
+<ds:datastoreItem xmlns:ds="http://schemas.openxmlformats.org/officeDocument/2006/customXml" ds:itemID="{49A32E3E-F0BF-4131-B78C-E07AB3F1567E}">
   <ds:schemaRefs>
     <ds:schemaRef ds:uri="http://schemas.openxmlformats.org/officeDocument/2006/bibliography"/>
   </ds:schemaRefs>

</xml_diff>